<commit_message>
DOCUMENT-GENERATOR: made russian numeral converting
</commit_message>
<xml_diff>
--- a/apps/api/document-generator/src/assets/templates/bills-template.docx
+++ b/apps/api/document-generator/src/assets/templates/bills-template.docx
@@ -1034,15 +1034,7 @@
             </w:pPr>
             <w:r>
               <w:rPr/>
-              <w:t xml:space="preserve">{{ services[0].price * </w:t>
-            </w:r>
-            <w:r>
-              <w:rPr/>
-              <w:t>services[0].count</w:t>
-            </w:r>
-            <w:r>
-              <w:rPr/>
-              <w:t xml:space="preserve"> }}</w:t>
+              <w:t>{{ services[0].price * services[0].count }}</w:t>
             </w:r>
           </w:p>
         </w:tc>
@@ -1067,19 +1059,7 @@
         <w:br/>
         <w:t>Итого НДС: без НДС</w:t>
         <w:br/>
-        <w:t xml:space="preserve">Bсего к оплате: {{ </w:t>
-      </w:r>
-      <w:r>
-        <w:rPr>
-          <w:b/>
-        </w:rPr>
-        <w:t>totalPrice</w:t>
-      </w:r>
-      <w:r>
-        <w:rPr>
-          <w:b/>
-        </w:rPr>
-        <w:t xml:space="preserve">  }} рублей</w:t>
+        <w:t>Bсего к оплате: {{ totalPrice  }} рублей</w:t>
       </w:r>
     </w:p>
     <w:p>
@@ -1126,15 +1106,7 @@
       </w:pPr>
       <w:r>
         <w:rPr/>
-        <w:t xml:space="preserve">Всего указано услуг на сумму: {{ </w:t>
-      </w:r>
-      <w:r>
-        <w:rPr/>
-        <w:t>totalPrice</w:t>
-      </w:r>
-      <w:r>
-        <w:rPr/>
-        <w:t xml:space="preserve"> }} рублей, 00 копеек.</w:t>
+        <w:t>Всего указано услуг на сумму: {{ totalPriceNumeral }}.</w:t>
       </w:r>
     </w:p>
     <w:p>
@@ -1260,15 +1232,7 @@
       </w:pPr>
       <w:r>
         <w:rPr/>
-        <w:t xml:space="preserve">Акт </w:t>
-      </w:r>
-      <w:r>
-        <w:rPr/>
-        <w:t>№</w:t>
-      </w:r>
-      <w:r>
-        <w:rPr/>
-        <w:t>{{ number }} от {{ date }}.</w:t>
+        <w:t>Акт №{{ number }} от {{ date }}.</w:t>
       </w:r>
     </w:p>
     <w:p>
@@ -1663,15 +1627,7 @@
             </w:pPr>
             <w:r>
               <w:rPr/>
-              <w:t xml:space="preserve">{{ services[0].price * </w:t>
-            </w:r>
-            <w:r>
-              <w:rPr/>
-              <w:t>services[0].count</w:t>
-            </w:r>
-            <w:r>
-              <w:rPr/>
-              <w:t xml:space="preserve"> }}</w:t>
+              <w:t>{{ services[0].price * services[0].count }}</w:t>
             </w:r>
           </w:p>
         </w:tc>
@@ -1694,19 +1650,7 @@
         <w:br/>
         <w:t>Итого НДС: без НДС</w:t>
         <w:br/>
-        <w:t xml:space="preserve">Bсего к оплате: {{ </w:t>
-      </w:r>
-      <w:r>
-        <w:rPr>
-          <w:b/>
-        </w:rPr>
-        <w:t>totalPrice</w:t>
-      </w:r>
-      <w:r>
-        <w:rPr>
-          <w:b/>
-        </w:rPr>
-        <w:t xml:space="preserve"> }} рублей</w:t>
+        <w:t>Bсего к оплате: {{ totalPrice }} рублей</w:t>
       </w:r>
     </w:p>
     <w:p>
@@ -1731,15 +1675,15 @@
       </w:pPr>
       <w:r>
         <w:rPr/>
-        <w:t xml:space="preserve">Всего указано услуг на сумму: {{ </w:t>
+        <w:t xml:space="preserve">Всего указано услуг на сумму: {{ totalPriceNumeral </w:t>
       </w:r>
       <w:r>
         <w:rPr/>
-        <w:t>totalPrice</w:t>
+        <w:t>}</w:t>
       </w:r>
       <w:r>
         <w:rPr/>
-        <w:t xml:space="preserve"> }} рублей, 00 копеек.</w:t>
+        <w:t>}.</w:t>
       </w:r>
     </w:p>
     <w:p>

</xml_diff>

<commit_message>
DOCUMENT-GENERATOR: template font changed to Times New Roman (ГОСТ)
</commit_message>
<xml_diff>
--- a/apps/api/document-generator/src/assets/templates/bills-template.docx
+++ b/apps/api/document-generator/src/assets/templates/bills-template.docx
@@ -6,10 +6,7 @@
       <w:pPr>
         <w:pStyle w:val="Normal"/>
         <w:rPr>
-          <w:rFonts w:ascii="Times New Roman" w:hAnsi="Times New Roman" w:eastAsia="Times New Roman" w:cs="Times New Roman"/>
-          <w:b/>
-          <w:b/>
-          <w:u w:val="single"/>
+          <w:rFonts w:ascii="Times New Roman" w:hAnsi="Times New Roman"/>
         </w:rPr>
       </w:pPr>
       <w:r>
@@ -25,10 +22,7 @@
       <w:pPr>
         <w:pStyle w:val="Normal"/>
         <w:rPr>
-          <w:rFonts w:ascii="Times New Roman" w:hAnsi="Times New Roman" w:eastAsia="Times New Roman" w:cs="Times New Roman"/>
-          <w:b/>
-          <w:b/>
-          <w:u w:val="single"/>
+          <w:rFonts w:ascii="Times New Roman" w:hAnsi="Times New Roman"/>
         </w:rPr>
       </w:pPr>
       <w:r>
@@ -104,9 +98,7 @@
               <w:widowControl w:val="false"/>
               <w:spacing w:before="0" w:after="160"/>
               <w:rPr>
-                <w:rFonts w:ascii="Times New Roman" w:hAnsi="Times New Roman" w:eastAsia="Times New Roman" w:cs="Times New Roman"/>
-                <w:sz w:val="20"/>
-                <w:szCs w:val="20"/>
+                <w:rFonts w:ascii="Times New Roman" w:hAnsi="Times New Roman"/>
               </w:rPr>
             </w:pPr>
             <w:r>
@@ -135,9 +127,7 @@
               <w:widowControl w:val="false"/>
               <w:spacing w:before="0" w:after="160"/>
               <w:rPr>
-                <w:rFonts w:ascii="Times New Roman" w:hAnsi="Times New Roman" w:eastAsia="Times New Roman" w:cs="Times New Roman"/>
-                <w:sz w:val="20"/>
-                <w:szCs w:val="20"/>
+                <w:rFonts w:ascii="Times New Roman" w:hAnsi="Times New Roman"/>
               </w:rPr>
             </w:pPr>
             <w:r>
@@ -168,9 +158,7 @@
               <w:widowControl w:val="false"/>
               <w:spacing w:before="0" w:after="160"/>
               <w:rPr>
-                <w:rFonts w:ascii="Times New Roman" w:hAnsi="Times New Roman" w:eastAsia="Times New Roman" w:cs="Times New Roman"/>
-                <w:sz w:val="20"/>
-                <w:szCs w:val="20"/>
+                <w:rFonts w:ascii="Times New Roman" w:hAnsi="Times New Roman"/>
               </w:rPr>
             </w:pPr>
             <w:r>
@@ -200,9 +188,7 @@
               <w:widowControl w:val="false"/>
               <w:spacing w:before="0" w:after="160"/>
               <w:rPr>
-                <w:rFonts w:ascii="Times New Roman" w:hAnsi="Times New Roman" w:eastAsia="Times New Roman" w:cs="Times New Roman"/>
-                <w:sz w:val="20"/>
-                <w:szCs w:val="20"/>
+                <w:rFonts w:ascii="Times New Roman" w:hAnsi="Times New Roman"/>
               </w:rPr>
             </w:pPr>
             <w:r>
@@ -237,9 +223,7 @@
               <w:widowControl w:val="false"/>
               <w:spacing w:before="0" w:after="160"/>
               <w:rPr>
-                <w:rFonts w:ascii="Times New Roman" w:hAnsi="Times New Roman" w:eastAsia="Times New Roman" w:cs="Times New Roman"/>
-                <w:sz w:val="20"/>
-                <w:szCs w:val="20"/>
+                <w:rFonts w:ascii="Times New Roman" w:hAnsi="Times New Roman"/>
               </w:rPr>
             </w:pPr>
             <w:r>
@@ -338,9 +322,7 @@
               <w:widowControl w:val="false"/>
               <w:spacing w:before="0" w:after="160"/>
               <w:rPr>
-                <w:rFonts w:ascii="Times New Roman" w:hAnsi="Times New Roman" w:eastAsia="Times New Roman" w:cs="Times New Roman"/>
-                <w:sz w:val="20"/>
-                <w:szCs w:val="20"/>
+                <w:rFonts w:ascii="Times New Roman" w:hAnsi="Times New Roman"/>
               </w:rPr>
             </w:pPr>
             <w:r>
@@ -369,9 +351,7 @@
               <w:widowControl w:val="false"/>
               <w:spacing w:before="0" w:after="160"/>
               <w:rPr>
-                <w:rFonts w:ascii="Times New Roman" w:hAnsi="Times New Roman" w:eastAsia="Times New Roman" w:cs="Times New Roman"/>
-                <w:sz w:val="20"/>
-                <w:szCs w:val="20"/>
+                <w:rFonts w:ascii="Times New Roman" w:hAnsi="Times New Roman"/>
               </w:rPr>
             </w:pPr>
             <w:r>
@@ -401,9 +381,7 @@
               <w:widowControl w:val="false"/>
               <w:spacing w:before="0" w:after="160"/>
               <w:rPr>
-                <w:rFonts w:ascii="Times New Roman" w:hAnsi="Times New Roman" w:eastAsia="Times New Roman" w:cs="Times New Roman"/>
-                <w:sz w:val="20"/>
-                <w:szCs w:val="20"/>
+                <w:rFonts w:ascii="Times New Roman" w:hAnsi="Times New Roman"/>
               </w:rPr>
             </w:pPr>
             <w:r>
@@ -469,9 +447,7 @@
               <w:widowControl w:val="false"/>
               <w:spacing w:before="0" w:after="160"/>
               <w:rPr>
-                <w:rFonts w:ascii="Times New Roman" w:hAnsi="Times New Roman" w:eastAsia="Times New Roman" w:cs="Times New Roman"/>
-                <w:sz w:val="20"/>
-                <w:szCs w:val="20"/>
+                <w:rFonts w:ascii="Times New Roman" w:hAnsi="Times New Roman"/>
               </w:rPr>
             </w:pPr>
             <w:r>
@@ -501,9 +477,7 @@
               <w:widowControl w:val="false"/>
               <w:spacing w:before="0" w:after="160"/>
               <w:rPr>
-                <w:rFonts w:ascii="Times New Roman" w:hAnsi="Times New Roman" w:eastAsia="Times New Roman" w:cs="Times New Roman"/>
-                <w:sz w:val="20"/>
-                <w:szCs w:val="20"/>
+                <w:rFonts w:ascii="Times New Roman" w:hAnsi="Times New Roman"/>
               </w:rPr>
             </w:pPr>
             <w:r>
@@ -545,10 +519,7 @@
         <w:pStyle w:val="Normal"/>
         <w:jc w:val="center"/>
         <w:rPr>
-          <w:rFonts w:ascii="Times New Roman" w:hAnsi="Times New Roman" w:eastAsia="Times New Roman" w:cs="Times New Roman"/>
-          <w:b/>
-          <w:b/>
-          <w:u w:val="single"/>
+          <w:rFonts w:ascii="Times New Roman" w:hAnsi="Times New Roman"/>
         </w:rPr>
       </w:pPr>
       <w:r>
@@ -607,11 +578,7 @@
       <w:pPr>
         <w:pStyle w:val="Normal"/>
         <w:rPr>
-          <w:rFonts w:ascii="Times New Roman" w:hAnsi="Times New Roman" w:eastAsia="Times New Roman" w:cs="Times New Roman"/>
-          <w:b/>
-          <w:b/>
-          <w:u w:val="single"/>
-          <w:lang w:val="en-US"/>
+          <w:rFonts w:ascii="Times New Roman" w:hAnsi="Times New Roman"/>
         </w:rPr>
       </w:pPr>
       <w:r>
@@ -639,11 +606,7 @@
       <w:pPr>
         <w:pStyle w:val="Normal"/>
         <w:rPr>
-          <w:rFonts w:ascii="Times New Roman" w:hAnsi="Times New Roman" w:eastAsia="Times New Roman" w:cs="Times New Roman"/>
-          <w:b/>
-          <w:b/>
-          <w:u w:val="single"/>
-          <w:lang w:val="en-US"/>
+          <w:rFonts w:ascii="Times New Roman" w:hAnsi="Times New Roman"/>
         </w:rPr>
       </w:pPr>
       <w:r>
@@ -698,126 +661,126 @@
               <w:widowControl w:val="false"/>
               <w:spacing w:before="0" w:after="160"/>
               <w:rPr>
+                <w:rFonts w:ascii="Times New Roman" w:hAnsi="Times New Roman"/>
+              </w:rPr>
+            </w:pPr>
+            <w:r>
+              <w:rPr>
+                <w:rFonts w:ascii="Times New Roman" w:hAnsi="Times New Roman"/>
                 <w:b/>
+              </w:rPr>
+              <w:t>№</w:t>
+            </w:r>
+          </w:p>
+        </w:tc>
+        <w:tc>
+          <w:tcPr>
+            <w:tcW w:w="3661" w:type="dxa"/>
+            <w:tcBorders>
+              <w:top w:val="single" w:sz="4" w:space="0" w:color="000000"/>
+              <w:left w:val="single" w:sz="4" w:space="0" w:color="000000"/>
+              <w:bottom w:val="single" w:sz="4" w:space="0" w:color="000000"/>
+              <w:right w:val="single" w:sz="4" w:space="0" w:color="000000"/>
+            </w:tcBorders>
+          </w:tcPr>
+          <w:p>
+            <w:pPr>
+              <w:pStyle w:val="Normal"/>
+              <w:widowControl w:val="false"/>
+              <w:spacing w:before="0" w:after="160"/>
+              <w:rPr>
+                <w:rFonts w:ascii="Times New Roman" w:hAnsi="Times New Roman"/>
+              </w:rPr>
+            </w:pPr>
+            <w:r>
+              <w:rPr>
+                <w:rFonts w:ascii="Times New Roman" w:hAnsi="Times New Roman"/>
                 <w:b/>
               </w:rPr>
-            </w:pPr>
-            <w:r>
-              <w:rPr>
+              <w:t>Наименование товара</w:t>
+            </w:r>
+          </w:p>
+        </w:tc>
+        <w:tc>
+          <w:tcPr>
+            <w:tcW w:w="1090" w:type="dxa"/>
+            <w:tcBorders>
+              <w:top w:val="single" w:sz="4" w:space="0" w:color="000000"/>
+              <w:left w:val="single" w:sz="4" w:space="0" w:color="000000"/>
+              <w:bottom w:val="single" w:sz="4" w:space="0" w:color="000000"/>
+              <w:right w:val="single" w:sz="4" w:space="0" w:color="000000"/>
+            </w:tcBorders>
+          </w:tcPr>
+          <w:p>
+            <w:pPr>
+              <w:pStyle w:val="Normal"/>
+              <w:widowControl w:val="false"/>
+              <w:spacing w:before="0" w:after="160"/>
+              <w:rPr>
+                <w:rFonts w:ascii="Times New Roman" w:hAnsi="Times New Roman"/>
+              </w:rPr>
+            </w:pPr>
+            <w:r>
+              <w:rPr>
+                <w:rFonts w:ascii="Times New Roman" w:hAnsi="Times New Roman"/>
                 <w:b/>
               </w:rPr>
-              <w:t>№</w:t>
-            </w:r>
-          </w:p>
-        </w:tc>
-        <w:tc>
-          <w:tcPr>
-            <w:tcW w:w="3661" w:type="dxa"/>
-            <w:tcBorders>
-              <w:top w:val="single" w:sz="4" w:space="0" w:color="000000"/>
-              <w:left w:val="single" w:sz="4" w:space="0" w:color="000000"/>
-              <w:bottom w:val="single" w:sz="4" w:space="0" w:color="000000"/>
-              <w:right w:val="single" w:sz="4" w:space="0" w:color="000000"/>
-            </w:tcBorders>
-          </w:tcPr>
-          <w:p>
-            <w:pPr>
-              <w:pStyle w:val="Normal"/>
-              <w:widowControl w:val="false"/>
-              <w:spacing w:before="0" w:after="160"/>
-              <w:rPr>
+              <w:t>Ед. изм.</w:t>
+            </w:r>
+          </w:p>
+        </w:tc>
+        <w:tc>
+          <w:tcPr>
+            <w:tcW w:w="1461" w:type="dxa"/>
+            <w:tcBorders>
+              <w:top w:val="single" w:sz="4" w:space="0" w:color="000000"/>
+              <w:left w:val="single" w:sz="4" w:space="0" w:color="000000"/>
+              <w:bottom w:val="single" w:sz="4" w:space="0" w:color="000000"/>
+              <w:right w:val="single" w:sz="4" w:space="0" w:color="000000"/>
+            </w:tcBorders>
+          </w:tcPr>
+          <w:p>
+            <w:pPr>
+              <w:pStyle w:val="Normal"/>
+              <w:widowControl w:val="false"/>
+              <w:spacing w:before="0" w:after="160"/>
+              <w:rPr>
+                <w:rFonts w:ascii="Times New Roman" w:hAnsi="Times New Roman"/>
+              </w:rPr>
+            </w:pPr>
+            <w:r>
+              <w:rPr>
+                <w:rFonts w:ascii="Times New Roman" w:hAnsi="Times New Roman"/>
                 <w:b/>
+              </w:rPr>
+              <w:t>Количество</w:t>
+            </w:r>
+          </w:p>
+        </w:tc>
+        <w:tc>
+          <w:tcPr>
+            <w:tcW w:w="1418" w:type="dxa"/>
+            <w:tcBorders>
+              <w:top w:val="single" w:sz="4" w:space="0" w:color="000000"/>
+              <w:left w:val="single" w:sz="4" w:space="0" w:color="000000"/>
+              <w:bottom w:val="single" w:sz="4" w:space="0" w:color="000000"/>
+              <w:right w:val="single" w:sz="4" w:space="0" w:color="000000"/>
+            </w:tcBorders>
+          </w:tcPr>
+          <w:p>
+            <w:pPr>
+              <w:pStyle w:val="Normal"/>
+              <w:widowControl w:val="false"/>
+              <w:spacing w:before="0" w:after="160"/>
+              <w:rPr>
+                <w:rFonts w:ascii="Times New Roman" w:hAnsi="Times New Roman"/>
+              </w:rPr>
+            </w:pPr>
+            <w:r>
+              <w:rPr>
+                <w:rFonts w:ascii="Times New Roman" w:hAnsi="Times New Roman"/>
                 <w:b/>
               </w:rPr>
-            </w:pPr>
-            <w:r>
-              <w:rPr>
-                <w:b/>
-              </w:rPr>
-              <w:t>Наименование товара</w:t>
-            </w:r>
-          </w:p>
-        </w:tc>
-        <w:tc>
-          <w:tcPr>
-            <w:tcW w:w="1090" w:type="dxa"/>
-            <w:tcBorders>
-              <w:top w:val="single" w:sz="4" w:space="0" w:color="000000"/>
-              <w:left w:val="single" w:sz="4" w:space="0" w:color="000000"/>
-              <w:bottom w:val="single" w:sz="4" w:space="0" w:color="000000"/>
-              <w:right w:val="single" w:sz="4" w:space="0" w:color="000000"/>
-            </w:tcBorders>
-          </w:tcPr>
-          <w:p>
-            <w:pPr>
-              <w:pStyle w:val="Normal"/>
-              <w:widowControl w:val="false"/>
-              <w:spacing w:before="0" w:after="160"/>
-              <w:rPr>
-                <w:b/>
-                <w:b/>
-              </w:rPr>
-            </w:pPr>
-            <w:r>
-              <w:rPr>
-                <w:b/>
-              </w:rPr>
-              <w:t>Ед. изм.</w:t>
-            </w:r>
-          </w:p>
-        </w:tc>
-        <w:tc>
-          <w:tcPr>
-            <w:tcW w:w="1461" w:type="dxa"/>
-            <w:tcBorders>
-              <w:top w:val="single" w:sz="4" w:space="0" w:color="000000"/>
-              <w:left w:val="single" w:sz="4" w:space="0" w:color="000000"/>
-              <w:bottom w:val="single" w:sz="4" w:space="0" w:color="000000"/>
-              <w:right w:val="single" w:sz="4" w:space="0" w:color="000000"/>
-            </w:tcBorders>
-          </w:tcPr>
-          <w:p>
-            <w:pPr>
-              <w:pStyle w:val="Normal"/>
-              <w:widowControl w:val="false"/>
-              <w:spacing w:before="0" w:after="160"/>
-              <w:rPr>
-                <w:b/>
-                <w:b/>
-              </w:rPr>
-            </w:pPr>
-            <w:r>
-              <w:rPr>
-                <w:b/>
-              </w:rPr>
-              <w:t>Количество</w:t>
-            </w:r>
-          </w:p>
-        </w:tc>
-        <w:tc>
-          <w:tcPr>
-            <w:tcW w:w="1418" w:type="dxa"/>
-            <w:tcBorders>
-              <w:top w:val="single" w:sz="4" w:space="0" w:color="000000"/>
-              <w:left w:val="single" w:sz="4" w:space="0" w:color="000000"/>
-              <w:bottom w:val="single" w:sz="4" w:space="0" w:color="000000"/>
-              <w:right w:val="single" w:sz="4" w:space="0" w:color="000000"/>
-            </w:tcBorders>
-          </w:tcPr>
-          <w:p>
-            <w:pPr>
-              <w:pStyle w:val="Normal"/>
-              <w:widowControl w:val="false"/>
-              <w:spacing w:before="0" w:after="160"/>
-              <w:rPr>
-                <w:b/>
-                <w:b/>
-              </w:rPr>
-            </w:pPr>
-            <w:r>
-              <w:rPr>
-                <w:b/>
-              </w:rPr>
               <w:t>Цена, руб.</w:t>
             </w:r>
           </w:p>
@@ -838,12 +801,12 @@
               <w:widowControl w:val="false"/>
               <w:spacing w:before="0" w:after="160"/>
               <w:rPr>
-                <w:b/>
-                <w:b/>
-              </w:rPr>
-            </w:pPr>
-            <w:r>
-              <w:rPr>
+                <w:rFonts w:ascii="Times New Roman" w:hAnsi="Times New Roman"/>
+              </w:rPr>
+            </w:pPr>
+            <w:r>
+              <w:rPr>
+                <w:rFonts w:ascii="Times New Roman" w:hAnsi="Times New Roman"/>
                 <w:b/>
               </w:rPr>
               <w:t>Сумма, руб.</w:t>
@@ -870,10 +833,14 @@
               <w:pStyle w:val="Normal"/>
               <w:widowControl w:val="false"/>
               <w:spacing w:before="0" w:after="160"/>
-              <w:rPr/>
-            </w:pPr>
-            <w:r>
-              <w:rPr/>
+              <w:rPr>
+                <w:rFonts w:ascii="Times New Roman" w:hAnsi="Times New Roman"/>
+              </w:rPr>
+            </w:pPr>
+            <w:r>
+              <w:rPr>
+                <w:rFonts w:ascii="Times New Roman" w:hAnsi="Times New Roman"/>
+              </w:rPr>
               <w:t>1</w:t>
             </w:r>
           </w:p>
@@ -894,51 +861,73 @@
               <w:widowControl w:val="false"/>
               <w:spacing w:before="0" w:after="160"/>
               <w:jc w:val="both"/>
-              <w:rPr/>
-            </w:pPr>
-            <w:r>
-              <w:rPr/>
+              <w:rPr>
+                <w:rFonts w:ascii="Times New Roman" w:hAnsi="Times New Roman"/>
+              </w:rPr>
+            </w:pPr>
+            <w:r>
+              <w:rPr>
+                <w:rFonts w:ascii="Times New Roman" w:hAnsi="Times New Roman"/>
+              </w:rPr>
               <w:t xml:space="preserve">Транспортные услуги {{ </w:t>
             </w:r>
             <w:r>
               <w:rPr>
+                <w:rFonts w:ascii="Times New Roman" w:hAnsi="Times New Roman"/>
                 <w:lang w:val="en-US"/>
               </w:rPr>
               <w:t>services[0].sending[0].point</w:t>
             </w:r>
             <w:r>
-              <w:rPr/>
+              <w:rPr>
+                <w:rFonts w:ascii="Times New Roman" w:hAnsi="Times New Roman"/>
+              </w:rPr>
               <w:t xml:space="preserve"> }} — {{ services[0].unloading[0].point }}. Договор-заявка №{{ </w:t>
             </w:r>
             <w:r>
               <w:rPr>
+                <w:rFonts w:ascii="Times New Roman" w:hAnsi="Times New Roman"/>
                 <w:lang w:val="en-US"/>
               </w:rPr>
               <w:t>contractNumber</w:t>
             </w:r>
             <w:r>
-              <w:rPr/>
+              <w:rPr>
+                <w:rFonts w:ascii="Times New Roman" w:hAnsi="Times New Roman"/>
+              </w:rPr>
               <w:t xml:space="preserve"> }}. Дата загрузки: {{ </w:t>
             </w:r>
             <w:r>
               <w:rPr>
+                <w:rFonts w:ascii="Times New Roman" w:hAnsi="Times New Roman"/>
                 <w:lang w:val="en-US"/>
               </w:rPr>
               <w:t>services[0].sending[0].date</w:t>
             </w:r>
             <w:r>
-              <w:rPr/>
+              <w:rPr>
+                <w:rFonts w:ascii="Times New Roman" w:hAnsi="Times New Roman"/>
+              </w:rPr>
               <w:t xml:space="preserve"> }}. Дата выгрузки: {{ </w:t>
             </w:r>
             <w:r>
               <w:rPr>
+                <w:rFonts w:ascii="Times New Roman" w:hAnsi="Times New Roman"/>
                 <w:lang w:val="en-US"/>
               </w:rPr>
               <w:t>services[0].unloading[0].date</w:t>
             </w:r>
             <w:r>
-              <w:rPr/>
-              <w:t xml:space="preserve"> }}. Водитель Куличков М. В. МАЗ Е005РТ750</w:t>
+              <w:rPr>
+                <w:rFonts w:ascii="Times New Roman" w:hAnsi="Times New Roman"/>
+              </w:rPr>
+              <w:t xml:space="preserve"> }}. Водитель Куличков М. В. МАЗ </w:t>
+            </w:r>
+            <w:r>
+              <w:rPr>
+                <w:rFonts w:ascii="Times New Roman" w:hAnsi="Times New Roman"/>
+              </w:rPr>
+              <w:t>М074НТ134</w:t>
             </w:r>
           </w:p>
         </w:tc>
@@ -957,14 +946,20 @@
               <w:pStyle w:val="Normal"/>
               <w:widowControl w:val="false"/>
               <w:spacing w:before="0" w:after="160"/>
-              <w:rPr/>
-            </w:pPr>
-            <w:r>
-              <w:rPr/>
+              <w:rPr>
+                <w:rFonts w:ascii="Times New Roman" w:hAnsi="Times New Roman"/>
+              </w:rPr>
+            </w:pPr>
+            <w:r>
+              <w:rPr>
+                <w:rFonts w:ascii="Times New Roman" w:hAnsi="Times New Roman"/>
+              </w:rPr>
               <w:t xml:space="preserve"> </w:t>
             </w:r>
             <w:r>
-              <w:rPr/>
+              <w:rPr>
+                <w:rFonts w:ascii="Times New Roman" w:hAnsi="Times New Roman"/>
+              </w:rPr>
               <w:t>Усл.</w:t>
             </w:r>
           </w:p>
@@ -984,10 +979,14 @@
               <w:pStyle w:val="Normal"/>
               <w:widowControl w:val="false"/>
               <w:spacing w:before="0" w:after="160"/>
-              <w:rPr/>
-            </w:pPr>
-            <w:r>
-              <w:rPr/>
+              <w:rPr>
+                <w:rFonts w:ascii="Times New Roman" w:hAnsi="Times New Roman"/>
+              </w:rPr>
+            </w:pPr>
+            <w:r>
+              <w:rPr>
+                <w:rFonts w:ascii="Times New Roman" w:hAnsi="Times New Roman"/>
+              </w:rPr>
               <w:t>{{ services[0].count }}</w:t>
             </w:r>
           </w:p>
@@ -1007,10 +1006,14 @@
               <w:pStyle w:val="Normal"/>
               <w:widowControl w:val="false"/>
               <w:spacing w:before="0" w:after="160"/>
-              <w:rPr/>
-            </w:pPr>
-            <w:r>
-              <w:rPr/>
+              <w:rPr>
+                <w:rFonts w:ascii="Times New Roman" w:hAnsi="Times New Roman"/>
+              </w:rPr>
+            </w:pPr>
+            <w:r>
+              <w:rPr>
+                <w:rFonts w:ascii="Times New Roman" w:hAnsi="Times New Roman"/>
+              </w:rPr>
               <w:t>{{ services[0].price }}</w:t>
             </w:r>
           </w:p>
@@ -1030,10 +1033,14 @@
               <w:pStyle w:val="Normal"/>
               <w:widowControl w:val="false"/>
               <w:spacing w:before="0" w:after="160"/>
-              <w:rPr/>
-            </w:pPr>
-            <w:r>
-              <w:rPr/>
+              <w:rPr>
+                <w:rFonts w:ascii="Times New Roman" w:hAnsi="Times New Roman"/>
+              </w:rPr>
+            </w:pPr>
+            <w:r>
+              <w:rPr>
+                <w:rFonts w:ascii="Times New Roman" w:hAnsi="Times New Roman"/>
+              </w:rPr>
               <w:t>{{ services[0].price * services[0].count }}</w:t>
             </w:r>
           </w:p>
@@ -1045,21 +1052,19 @@
         <w:pStyle w:val="Normal"/>
         <w:ind w:left="8503" w:hanging="0"/>
         <w:rPr>
-          <w:rFonts w:ascii="Times New Roman" w:hAnsi="Times New Roman" w:eastAsia="Times New Roman" w:cs="Times New Roman"/>
-          <w:b/>
-          <w:b/>
-          <w:u w:val="single"/>
+          <w:rFonts w:ascii="Times New Roman" w:hAnsi="Times New Roman"/>
         </w:rPr>
       </w:pPr>
       <w:r>
         <w:rPr>
+          <w:rFonts w:ascii="Times New Roman" w:hAnsi="Times New Roman"/>
           <w:b/>
         </w:rPr>
         <w:t>Итого</w:t>
         <w:br/>
         <w:t>Итого НДС: без НДС</w:t>
         <w:br/>
-        <w:t>Bсего к оплате: {{ totalPrice  }} рублей</w:t>
+        <w:t>Bсего к оплате: {{ totalPrice }} рублей</w:t>
       </w:r>
     </w:p>
     <w:p>
@@ -1102,20 +1107,28 @@
       <w:pPr>
         <w:pStyle w:val="Normal"/>
         <w:ind w:left="142" w:hanging="142"/>
-        <w:rPr/>
+        <w:rPr>
+          <w:rFonts w:ascii="Times New Roman" w:hAnsi="Times New Roman"/>
+        </w:rPr>
       </w:pPr>
       <w:r>
-        <w:rPr/>
+        <w:rPr>
+          <w:rFonts w:ascii="Times New Roman" w:hAnsi="Times New Roman"/>
+        </w:rPr>
         <w:t>Всего указано услуг на сумму: {{ totalPriceNumeral }}.</w:t>
       </w:r>
     </w:p>
     <w:p>
       <w:pPr>
         <w:pStyle w:val="Normal"/>
-        <w:rPr/>
+        <w:rPr>
+          <w:rFonts w:ascii="Times New Roman" w:hAnsi="Times New Roman"/>
+        </w:rPr>
       </w:pPr>
       <w:r>
-        <w:rPr/>
+        <w:rPr>
+          <w:rFonts w:ascii="Times New Roman" w:hAnsi="Times New Roman"/>
+        </w:rPr>
         <w:t>__________________________________________________________</w:t>
       </w:r>
     </w:p>
@@ -1159,7 +1172,7 @@
       <w:pPr>
         <w:pStyle w:val="Normal"/>
         <w:rPr>
-          <w:rFonts w:ascii="Times New Roman" w:hAnsi="Times New Roman" w:eastAsia="Times New Roman" w:cs="Times New Roman"/>
+          <w:rFonts w:ascii="Times New Roman" w:hAnsi="Times New Roman"/>
         </w:rPr>
       </w:pPr>
       <w:r>
@@ -1187,11 +1200,12 @@
       <w:pPr>
         <w:pStyle w:val="Normal"/>
         <w:rPr>
-          <w:u w:val="single"/>
+          <w:rFonts w:ascii="Times New Roman" w:hAnsi="Times New Roman"/>
         </w:rPr>
       </w:pPr>
       <w:r>
         <w:rPr>
+          <w:rFonts w:ascii="Times New Roman" w:hAnsi="Times New Roman"/>
           <w:u w:val="single"/>
         </w:rPr>
         <w:t>ИП Куличков Михаил Васильевич, ИНН: 235203341105</w:t>
@@ -1202,11 +1216,12 @@
         <w:pStyle w:val="Normal"/>
         <w:ind w:left="142" w:hanging="142"/>
         <w:rPr>
-          <w:u w:val="single"/>
+          <w:rFonts w:ascii="Times New Roman" w:hAnsi="Times New Roman"/>
         </w:rPr>
       </w:pPr>
       <w:r>
         <w:rPr>
+          <w:rFonts w:ascii="Times New Roman" w:hAnsi="Times New Roman"/>
           <w:u w:val="single"/>
         </w:rPr>
         <w:t>Адрес: 400011, г. Волгоград, ул. Краснопресненская, д.2/2, кв. 21</w:t>
@@ -1217,10 +1232,14 @@
         <w:pStyle w:val="Normal"/>
         <w:ind w:left="142" w:hanging="142"/>
         <w:jc w:val="center"/>
-        <w:rPr/>
+        <w:rPr>
+          <w:rFonts w:ascii="Times New Roman" w:hAnsi="Times New Roman"/>
+        </w:rPr>
       </w:pPr>
       <w:r>
-        <w:rPr/>
+        <w:rPr>
+          <w:rFonts w:ascii="Times New Roman" w:hAnsi="Times New Roman"/>
+        </w:rPr>
       </w:r>
     </w:p>
     <w:p>
@@ -1228,10 +1247,14 @@
         <w:pStyle w:val="Normal"/>
         <w:ind w:left="142" w:hanging="142"/>
         <w:jc w:val="center"/>
-        <w:rPr/>
+        <w:rPr>
+          <w:rFonts w:ascii="Times New Roman" w:hAnsi="Times New Roman"/>
+        </w:rPr>
       </w:pPr>
       <w:r>
-        <w:rPr/>
+        <w:rPr>
+          <w:rFonts w:ascii="Times New Roman" w:hAnsi="Times New Roman"/>
+        </w:rPr>
         <w:t>Акт №{{ number }} от {{ date }}.</w:t>
       </w:r>
     </w:p>
@@ -1240,11 +1263,12 @@
         <w:pStyle w:val="Normal"/>
         <w:ind w:left="142" w:hanging="142"/>
         <w:rPr>
-          <w:u w:val="single"/>
+          <w:rFonts w:ascii="Times New Roman" w:hAnsi="Times New Roman"/>
         </w:rPr>
       </w:pPr>
       <w:r>
         <w:rPr>
+          <w:rFonts w:ascii="Times New Roman" w:hAnsi="Times New Roman"/>
           <w:u w:val="single"/>
         </w:rPr>
         <w:t>Заказчик: {{ customerName }}</w:t>
@@ -1293,126 +1317,126 @@
               <w:widowControl w:val="false"/>
               <w:spacing w:before="0" w:after="160"/>
               <w:rPr>
+                <w:rFonts w:ascii="Times New Roman" w:hAnsi="Times New Roman"/>
+              </w:rPr>
+            </w:pPr>
+            <w:r>
+              <w:rPr>
+                <w:rFonts w:ascii="Times New Roman" w:hAnsi="Times New Roman"/>
                 <w:b/>
+              </w:rPr>
+              <w:t>№</w:t>
+            </w:r>
+          </w:p>
+        </w:tc>
+        <w:tc>
+          <w:tcPr>
+            <w:tcW w:w="3661" w:type="dxa"/>
+            <w:tcBorders>
+              <w:top w:val="single" w:sz="4" w:space="0" w:color="000000"/>
+              <w:left w:val="single" w:sz="4" w:space="0" w:color="000000"/>
+              <w:bottom w:val="single" w:sz="4" w:space="0" w:color="000000"/>
+              <w:right w:val="single" w:sz="4" w:space="0" w:color="000000"/>
+            </w:tcBorders>
+          </w:tcPr>
+          <w:p>
+            <w:pPr>
+              <w:pStyle w:val="Normal"/>
+              <w:widowControl w:val="false"/>
+              <w:spacing w:before="0" w:after="160"/>
+              <w:rPr>
+                <w:rFonts w:ascii="Times New Roman" w:hAnsi="Times New Roman"/>
+              </w:rPr>
+            </w:pPr>
+            <w:r>
+              <w:rPr>
+                <w:rFonts w:ascii="Times New Roman" w:hAnsi="Times New Roman"/>
                 <w:b/>
               </w:rPr>
-            </w:pPr>
-            <w:r>
-              <w:rPr>
+              <w:t>Наименование товара</w:t>
+            </w:r>
+          </w:p>
+        </w:tc>
+        <w:tc>
+          <w:tcPr>
+            <w:tcW w:w="1090" w:type="dxa"/>
+            <w:tcBorders>
+              <w:top w:val="single" w:sz="4" w:space="0" w:color="000000"/>
+              <w:left w:val="single" w:sz="4" w:space="0" w:color="000000"/>
+              <w:bottom w:val="single" w:sz="4" w:space="0" w:color="000000"/>
+              <w:right w:val="single" w:sz="4" w:space="0" w:color="000000"/>
+            </w:tcBorders>
+          </w:tcPr>
+          <w:p>
+            <w:pPr>
+              <w:pStyle w:val="Normal"/>
+              <w:widowControl w:val="false"/>
+              <w:spacing w:before="0" w:after="160"/>
+              <w:rPr>
+                <w:rFonts w:ascii="Times New Roman" w:hAnsi="Times New Roman"/>
+              </w:rPr>
+            </w:pPr>
+            <w:r>
+              <w:rPr>
+                <w:rFonts w:ascii="Times New Roman" w:hAnsi="Times New Roman"/>
                 <w:b/>
               </w:rPr>
-              <w:t>№</w:t>
-            </w:r>
-          </w:p>
-        </w:tc>
-        <w:tc>
-          <w:tcPr>
-            <w:tcW w:w="3661" w:type="dxa"/>
-            <w:tcBorders>
-              <w:top w:val="single" w:sz="4" w:space="0" w:color="000000"/>
-              <w:left w:val="single" w:sz="4" w:space="0" w:color="000000"/>
-              <w:bottom w:val="single" w:sz="4" w:space="0" w:color="000000"/>
-              <w:right w:val="single" w:sz="4" w:space="0" w:color="000000"/>
-            </w:tcBorders>
-          </w:tcPr>
-          <w:p>
-            <w:pPr>
-              <w:pStyle w:val="Normal"/>
-              <w:widowControl w:val="false"/>
-              <w:spacing w:before="0" w:after="160"/>
-              <w:rPr>
+              <w:t>Ед. изм.</w:t>
+            </w:r>
+          </w:p>
+        </w:tc>
+        <w:tc>
+          <w:tcPr>
+            <w:tcW w:w="1461" w:type="dxa"/>
+            <w:tcBorders>
+              <w:top w:val="single" w:sz="4" w:space="0" w:color="000000"/>
+              <w:left w:val="single" w:sz="4" w:space="0" w:color="000000"/>
+              <w:bottom w:val="single" w:sz="4" w:space="0" w:color="000000"/>
+              <w:right w:val="single" w:sz="4" w:space="0" w:color="000000"/>
+            </w:tcBorders>
+          </w:tcPr>
+          <w:p>
+            <w:pPr>
+              <w:pStyle w:val="Normal"/>
+              <w:widowControl w:val="false"/>
+              <w:spacing w:before="0" w:after="160"/>
+              <w:rPr>
+                <w:rFonts w:ascii="Times New Roman" w:hAnsi="Times New Roman"/>
+              </w:rPr>
+            </w:pPr>
+            <w:r>
+              <w:rPr>
+                <w:rFonts w:ascii="Times New Roman" w:hAnsi="Times New Roman"/>
                 <w:b/>
+              </w:rPr>
+              <w:t>Количество</w:t>
+            </w:r>
+          </w:p>
+        </w:tc>
+        <w:tc>
+          <w:tcPr>
+            <w:tcW w:w="1418" w:type="dxa"/>
+            <w:tcBorders>
+              <w:top w:val="single" w:sz="4" w:space="0" w:color="000000"/>
+              <w:left w:val="single" w:sz="4" w:space="0" w:color="000000"/>
+              <w:bottom w:val="single" w:sz="4" w:space="0" w:color="000000"/>
+              <w:right w:val="single" w:sz="4" w:space="0" w:color="000000"/>
+            </w:tcBorders>
+          </w:tcPr>
+          <w:p>
+            <w:pPr>
+              <w:pStyle w:val="Normal"/>
+              <w:widowControl w:val="false"/>
+              <w:spacing w:before="0" w:after="160"/>
+              <w:rPr>
+                <w:rFonts w:ascii="Times New Roman" w:hAnsi="Times New Roman"/>
+              </w:rPr>
+            </w:pPr>
+            <w:r>
+              <w:rPr>
+                <w:rFonts w:ascii="Times New Roman" w:hAnsi="Times New Roman"/>
                 <w:b/>
               </w:rPr>
-            </w:pPr>
-            <w:r>
-              <w:rPr>
-                <w:b/>
-              </w:rPr>
-              <w:t>Наименование товара</w:t>
-            </w:r>
-          </w:p>
-        </w:tc>
-        <w:tc>
-          <w:tcPr>
-            <w:tcW w:w="1090" w:type="dxa"/>
-            <w:tcBorders>
-              <w:top w:val="single" w:sz="4" w:space="0" w:color="000000"/>
-              <w:left w:val="single" w:sz="4" w:space="0" w:color="000000"/>
-              <w:bottom w:val="single" w:sz="4" w:space="0" w:color="000000"/>
-              <w:right w:val="single" w:sz="4" w:space="0" w:color="000000"/>
-            </w:tcBorders>
-          </w:tcPr>
-          <w:p>
-            <w:pPr>
-              <w:pStyle w:val="Normal"/>
-              <w:widowControl w:val="false"/>
-              <w:spacing w:before="0" w:after="160"/>
-              <w:rPr>
-                <w:b/>
-                <w:b/>
-              </w:rPr>
-            </w:pPr>
-            <w:r>
-              <w:rPr>
-                <w:b/>
-              </w:rPr>
-              <w:t>Ед. изм.</w:t>
-            </w:r>
-          </w:p>
-        </w:tc>
-        <w:tc>
-          <w:tcPr>
-            <w:tcW w:w="1461" w:type="dxa"/>
-            <w:tcBorders>
-              <w:top w:val="single" w:sz="4" w:space="0" w:color="000000"/>
-              <w:left w:val="single" w:sz="4" w:space="0" w:color="000000"/>
-              <w:bottom w:val="single" w:sz="4" w:space="0" w:color="000000"/>
-              <w:right w:val="single" w:sz="4" w:space="0" w:color="000000"/>
-            </w:tcBorders>
-          </w:tcPr>
-          <w:p>
-            <w:pPr>
-              <w:pStyle w:val="Normal"/>
-              <w:widowControl w:val="false"/>
-              <w:spacing w:before="0" w:after="160"/>
-              <w:rPr>
-                <w:b/>
-                <w:b/>
-              </w:rPr>
-            </w:pPr>
-            <w:r>
-              <w:rPr>
-                <w:b/>
-              </w:rPr>
-              <w:t>Количество</w:t>
-            </w:r>
-          </w:p>
-        </w:tc>
-        <w:tc>
-          <w:tcPr>
-            <w:tcW w:w="1418" w:type="dxa"/>
-            <w:tcBorders>
-              <w:top w:val="single" w:sz="4" w:space="0" w:color="000000"/>
-              <w:left w:val="single" w:sz="4" w:space="0" w:color="000000"/>
-              <w:bottom w:val="single" w:sz="4" w:space="0" w:color="000000"/>
-              <w:right w:val="single" w:sz="4" w:space="0" w:color="000000"/>
-            </w:tcBorders>
-          </w:tcPr>
-          <w:p>
-            <w:pPr>
-              <w:pStyle w:val="Normal"/>
-              <w:widowControl w:val="false"/>
-              <w:spacing w:before="0" w:after="160"/>
-              <w:rPr>
-                <w:b/>
-                <w:b/>
-              </w:rPr>
-            </w:pPr>
-            <w:r>
-              <w:rPr>
-                <w:b/>
-              </w:rPr>
               <w:t>Цена, руб.</w:t>
             </w:r>
           </w:p>
@@ -1433,12 +1457,12 @@
               <w:widowControl w:val="false"/>
               <w:spacing w:before="0" w:after="160"/>
               <w:rPr>
-                <w:b/>
-                <w:b/>
-              </w:rPr>
-            </w:pPr>
-            <w:r>
-              <w:rPr>
+                <w:rFonts w:ascii="Times New Roman" w:hAnsi="Times New Roman"/>
+              </w:rPr>
+            </w:pPr>
+            <w:r>
+              <w:rPr>
+                <w:rFonts w:ascii="Times New Roman" w:hAnsi="Times New Roman"/>
                 <w:b/>
               </w:rPr>
               <w:t>Сумма, руб.</w:t>
@@ -1463,10 +1487,14 @@
               <w:pStyle w:val="Normal"/>
               <w:widowControl w:val="false"/>
               <w:spacing w:before="0" w:after="160"/>
-              <w:rPr/>
-            </w:pPr>
-            <w:r>
-              <w:rPr/>
+              <w:rPr>
+                <w:rFonts w:ascii="Times New Roman" w:hAnsi="Times New Roman"/>
+              </w:rPr>
+            </w:pPr>
+            <w:r>
+              <w:rPr>
+                <w:rFonts w:ascii="Times New Roman" w:hAnsi="Times New Roman"/>
+              </w:rPr>
               <w:t>1</w:t>
             </w:r>
           </w:p>
@@ -1487,51 +1515,73 @@
               <w:widowControl w:val="false"/>
               <w:spacing w:before="0" w:after="160"/>
               <w:jc w:val="both"/>
-              <w:rPr/>
-            </w:pPr>
-            <w:r>
-              <w:rPr/>
+              <w:rPr>
+                <w:rFonts w:ascii="Times New Roman" w:hAnsi="Times New Roman"/>
+              </w:rPr>
+            </w:pPr>
+            <w:r>
+              <w:rPr>
+                <w:rFonts w:ascii="Times New Roman" w:hAnsi="Times New Roman"/>
+              </w:rPr>
               <w:t xml:space="preserve">Транспортные услуги {{ </w:t>
             </w:r>
             <w:r>
               <w:rPr>
+                <w:rFonts w:ascii="Times New Roman" w:hAnsi="Times New Roman"/>
                 <w:lang w:val="en-US"/>
               </w:rPr>
               <w:t>services[0].sending[0].point</w:t>
             </w:r>
             <w:r>
-              <w:rPr/>
+              <w:rPr>
+                <w:rFonts w:ascii="Times New Roman" w:hAnsi="Times New Roman"/>
+              </w:rPr>
               <w:t xml:space="preserve"> }} — {{ services[0].unloading[0].point }}. Договор-заявка №{{ </w:t>
             </w:r>
             <w:r>
               <w:rPr>
+                <w:rFonts w:ascii="Times New Roman" w:hAnsi="Times New Roman"/>
                 <w:lang w:val="en-US"/>
               </w:rPr>
               <w:t>contractNumber</w:t>
             </w:r>
             <w:r>
-              <w:rPr/>
+              <w:rPr>
+                <w:rFonts w:ascii="Times New Roman" w:hAnsi="Times New Roman"/>
+              </w:rPr>
               <w:t xml:space="preserve"> }}. Дата загрузки: {{ </w:t>
             </w:r>
             <w:r>
               <w:rPr>
+                <w:rFonts w:ascii="Times New Roman" w:hAnsi="Times New Roman"/>
                 <w:lang w:val="en-US"/>
               </w:rPr>
               <w:t>services[0].sending[0].date</w:t>
             </w:r>
             <w:r>
-              <w:rPr/>
+              <w:rPr>
+                <w:rFonts w:ascii="Times New Roman" w:hAnsi="Times New Roman"/>
+              </w:rPr>
               <w:t xml:space="preserve"> }}. Дата выгрузки: {{ </w:t>
             </w:r>
             <w:r>
               <w:rPr>
+                <w:rFonts w:ascii="Times New Roman" w:hAnsi="Times New Roman"/>
                 <w:lang w:val="en-US"/>
               </w:rPr>
               <w:t>services[0].unloading[0].date</w:t>
             </w:r>
             <w:r>
-              <w:rPr/>
-              <w:t xml:space="preserve"> }}. Водитель Куличков М. В. МАЗ Е005РТ750</w:t>
+              <w:rPr>
+                <w:rFonts w:ascii="Times New Roman" w:hAnsi="Times New Roman"/>
+              </w:rPr>
+              <w:t xml:space="preserve"> }}. Водитель Куличков М. В. МАЗ </w:t>
+            </w:r>
+            <w:r>
+              <w:rPr>
+                <w:rFonts w:ascii="Times New Roman" w:hAnsi="Times New Roman"/>
+              </w:rPr>
+              <w:t>М074НТ134</w:t>
             </w:r>
           </w:p>
         </w:tc>
@@ -1550,14 +1600,20 @@
               <w:pStyle w:val="Normal"/>
               <w:widowControl w:val="false"/>
               <w:spacing w:before="0" w:after="160"/>
-              <w:rPr/>
-            </w:pPr>
-            <w:r>
-              <w:rPr/>
+              <w:rPr>
+                <w:rFonts w:ascii="Times New Roman" w:hAnsi="Times New Roman"/>
+              </w:rPr>
+            </w:pPr>
+            <w:r>
+              <w:rPr>
+                <w:rFonts w:ascii="Times New Roman" w:hAnsi="Times New Roman"/>
+              </w:rPr>
               <w:t xml:space="preserve"> </w:t>
             </w:r>
             <w:r>
-              <w:rPr/>
+              <w:rPr>
+                <w:rFonts w:ascii="Times New Roman" w:hAnsi="Times New Roman"/>
+              </w:rPr>
               <w:t>Усл.</w:t>
             </w:r>
           </w:p>
@@ -1577,10 +1633,14 @@
               <w:pStyle w:val="Normal"/>
               <w:widowControl w:val="false"/>
               <w:spacing w:before="0" w:after="160"/>
-              <w:rPr/>
-            </w:pPr>
-            <w:r>
-              <w:rPr/>
+              <w:rPr>
+                <w:rFonts w:ascii="Times New Roman" w:hAnsi="Times New Roman"/>
+              </w:rPr>
+            </w:pPr>
+            <w:r>
+              <w:rPr>
+                <w:rFonts w:ascii="Times New Roman" w:hAnsi="Times New Roman"/>
+              </w:rPr>
               <w:t>{{ services[0].count }}</w:t>
             </w:r>
           </w:p>
@@ -1600,10 +1660,14 @@
               <w:pStyle w:val="Normal"/>
               <w:widowControl w:val="false"/>
               <w:spacing w:before="0" w:after="160"/>
-              <w:rPr/>
-            </w:pPr>
-            <w:r>
-              <w:rPr/>
+              <w:rPr>
+                <w:rFonts w:ascii="Times New Roman" w:hAnsi="Times New Roman"/>
+              </w:rPr>
+            </w:pPr>
+            <w:r>
+              <w:rPr>
+                <w:rFonts w:ascii="Times New Roman" w:hAnsi="Times New Roman"/>
+              </w:rPr>
               <w:t>{{ services[0].price }}</w:t>
             </w:r>
           </w:p>
@@ -1623,10 +1687,14 @@
               <w:pStyle w:val="Normal"/>
               <w:widowControl w:val="false"/>
               <w:spacing w:before="0" w:after="160"/>
-              <w:rPr/>
-            </w:pPr>
-            <w:r>
-              <w:rPr/>
+              <w:rPr>
+                <w:rFonts w:ascii="Times New Roman" w:hAnsi="Times New Roman"/>
+              </w:rPr>
+            </w:pPr>
+            <w:r>
+              <w:rPr>
+                <w:rFonts w:ascii="Times New Roman" w:hAnsi="Times New Roman"/>
+              </w:rPr>
               <w:t>{{ services[0].price * services[0].count }}</w:t>
             </w:r>
           </w:p>
@@ -1638,12 +1706,12 @@
         <w:pStyle w:val="Normal"/>
         <w:ind w:left="8503" w:hanging="0"/>
         <w:rPr>
-          <w:b/>
-          <w:b/>
+          <w:rFonts w:ascii="Times New Roman" w:hAnsi="Times New Roman"/>
         </w:rPr>
       </w:pPr>
       <w:r>
         <w:rPr>
+          <w:rFonts w:ascii="Times New Roman" w:hAnsi="Times New Roman"/>
           <w:b/>
         </w:rPr>
         <w:t>Итого</w:t>
@@ -1658,11 +1726,13 @@
         <w:pStyle w:val="Normal"/>
         <w:ind w:left="142" w:hanging="142"/>
         <w:rPr>
+          <w:rFonts w:ascii="Times New Roman" w:hAnsi="Times New Roman"/>
           <w:u w:val="single"/>
         </w:rPr>
       </w:pPr>
       <w:r>
         <w:rPr>
+          <w:rFonts w:ascii="Times New Roman" w:hAnsi="Times New Roman"/>
           <w:u w:val="single"/>
         </w:rPr>
       </w:r>
@@ -1671,57 +1741,69 @@
       <w:pPr>
         <w:pStyle w:val="Normal"/>
         <w:ind w:left="142" w:hanging="142"/>
-        <w:rPr/>
+        <w:rPr>
+          <w:rFonts w:ascii="Times New Roman" w:hAnsi="Times New Roman"/>
+        </w:rPr>
       </w:pPr>
       <w:r>
-        <w:rPr/>
-        <w:t xml:space="preserve">Всего указано услуг на сумму: {{ totalPriceNumeral </w:t>
-      </w:r>
-      <w:r>
-        <w:rPr/>
-        <w:t>}</w:t>
-      </w:r>
-      <w:r>
-        <w:rPr/>
-        <w:t>}.</w:t>
+        <w:rPr>
+          <w:rFonts w:ascii="Times New Roman" w:hAnsi="Times New Roman"/>
+        </w:rPr>
+        <w:t>Всего указано услуг на сумму: {{ totalPriceNumeral }}.</w:t>
       </w:r>
     </w:p>
     <w:p>
       <w:pPr>
         <w:pStyle w:val="Normal"/>
-        <w:rPr/>
+        <w:rPr>
+          <w:rFonts w:ascii="Times New Roman" w:hAnsi="Times New Roman"/>
+        </w:rPr>
       </w:pPr>
       <w:r>
-        <w:rPr/>
+        <w:rPr>
+          <w:rFonts w:ascii="Times New Roman" w:hAnsi="Times New Roman"/>
+        </w:rPr>
         <w:t>______________________________________________________________________________________________</w:t>
       </w:r>
     </w:p>
     <w:p>
       <w:pPr>
         <w:pStyle w:val="Normal"/>
-        <w:rPr/>
+        <w:rPr>
+          <w:rFonts w:ascii="Times New Roman" w:hAnsi="Times New Roman"/>
+        </w:rPr>
       </w:pPr>
       <w:r>
-        <w:rPr/>
+        <w:rPr>
+          <w:rFonts w:ascii="Times New Roman" w:hAnsi="Times New Roman"/>
+        </w:rPr>
         <w:t>Вышеперечисленные услуги выполнены полностью и в срок. Заказчик претензий к объему, качеству и срокам оказания услуг не имеет.</w:t>
       </w:r>
     </w:p>
     <w:p>
       <w:pPr>
         <w:pStyle w:val="Normal"/>
-        <w:rPr/>
+        <w:rPr>
+          <w:rFonts w:ascii="Times New Roman" w:hAnsi="Times New Roman"/>
+        </w:rPr>
       </w:pPr>
       <w:r>
-        <w:rPr/>
+        <w:rPr>
+          <w:rFonts w:ascii="Times New Roman" w:hAnsi="Times New Roman"/>
+        </w:rPr>
       </w:r>
     </w:p>
     <w:p>
       <w:pPr>
         <w:pStyle w:val="Normal"/>
-        <w:rPr/>
+        <w:rPr>
+          <w:rFonts w:ascii="Times New Roman" w:hAnsi="Times New Roman"/>
+        </w:rPr>
       </w:pPr>
       <w:r>
-        <w:rPr/>
+        <w:rPr>
+          <w:rFonts w:ascii="Times New Roman" w:hAnsi="Times New Roman"/>
+        </w:rPr>
         <w:t>Исполнитель: _____________</w:t>
         <w:tab/>
         <w:tab/>
@@ -1736,16 +1818,18 @@
       <w:pPr>
         <w:pStyle w:val="Normal"/>
         <w:rPr>
-          <w:b/>
-          <w:b/>
+          <w:rFonts w:ascii="Times New Roman" w:hAnsi="Times New Roman"/>
         </w:rPr>
       </w:pPr>
       <w:r>
-        <w:rPr/>
+        <w:rPr>
+          <w:rFonts w:ascii="Times New Roman" w:hAnsi="Times New Roman"/>
+        </w:rPr>
         <w:t xml:space="preserve">                         </w:t>
       </w:r>
       <w:r>
         <w:rPr>
+          <w:rFonts w:ascii="Times New Roman" w:hAnsi="Times New Roman"/>
           <w:b/>
         </w:rPr>
         <w:t>ИП «Куличков М.В.»</w:t>
@@ -1756,11 +1840,13 @@
         <w:pStyle w:val="Normal"/>
         <w:spacing w:before="0" w:after="160"/>
         <w:rPr>
-          <w:rFonts w:ascii="Times New Roman" w:hAnsi="Times New Roman" w:eastAsia="Times New Roman" w:cs="Times New Roman"/>
+          <w:rFonts w:ascii="Times New Roman" w:hAnsi="Times New Roman"/>
         </w:rPr>
       </w:pPr>
       <w:r>
-        <w:rPr/>
+        <w:rPr>
+          <w:rFonts w:ascii="Times New Roman" w:hAnsi="Times New Roman"/>
+        </w:rPr>
       </w:r>
       <w:bookmarkStart w:id="2" w:name="_heading=h.gjdgxs"/>
       <w:bookmarkStart w:id="3" w:name="_heading=h.gjdgxs"/>

</xml_diff>

<commit_message>
DOCUMENT-GENERATOR: added customer's city and bank bill to template
</commit_message>
<xml_diff>
--- a/apps/api/document-generator/src/assets/templates/bills-template.docx
+++ b/apps/api/document-generator/src/assets/templates/bills-template.docx
@@ -581,15 +581,15 @@
           <w:rFonts w:ascii="Times New Roman" w:hAnsi="Times New Roman"/>
         </w:rPr>
       </w:pPr>
+      <w:bookmarkEnd w:id="0"/>
       <w:r>
         <w:rPr>
           <w:rFonts w:eastAsia="Times New Roman" w:cs="Times New Roman" w:ascii="Times New Roman" w:hAnsi="Times New Roman"/>
           <w:b/>
           <w:u w:val="single"/>
         </w:rPr>
-        <w:t xml:space="preserve">Плательщик: </w:t>
-      </w:r>
-      <w:bookmarkStart w:id="1" w:name="_Hlk45616039"/>
+        <w:t xml:space="preserve">Плательщик: {{ customerName }}, </w:t>
+      </w:r>
       <w:r>
         <w:rPr>
           <w:rFonts w:eastAsia="Times New Roman" w:cs="Times New Roman" w:ascii="Times New Roman" w:hAnsi="Times New Roman"/>
@@ -597,10 +597,8 @@
           <w:u w:val="single"/>
           <w:lang w:val="en-US"/>
         </w:rPr>
-        <w:t>{{ customerName }}</w:t>
-      </w:r>
-      <w:bookmarkEnd w:id="0"/>
-      <w:bookmarkEnd w:id="1"/>
+        <w:t>{{ customerCity }}, {{ customerBill }}</w:t>
+      </w:r>
     </w:p>
     <w:p>
       <w:pPr>
@@ -921,13 +919,7 @@
               <w:rPr>
                 <w:rFonts w:ascii="Times New Roman" w:hAnsi="Times New Roman"/>
               </w:rPr>
-              <w:t xml:space="preserve"> }}. Водитель Куличков М. В. МАЗ </w:t>
-            </w:r>
-            <w:r>
-              <w:rPr>
-                <w:rFonts w:ascii="Times New Roman" w:hAnsi="Times New Roman"/>
-              </w:rPr>
-              <w:t>М074НТ134</w:t>
+              <w:t xml:space="preserve"> }}. Водитель Куличков М. В. МАЗ М074НТ134</w:t>
             </w:r>
           </w:p>
         </w:tc>
@@ -1271,7 +1263,7 @@
           <w:rFonts w:ascii="Times New Roman" w:hAnsi="Times New Roman"/>
           <w:u w:val="single"/>
         </w:rPr>
-        <w:t>Заказчик: {{ customerName }}</w:t>
+        <w:t>Заказчик: {{ customerName }}, {{ customerCity}}, {{ customerBill }}</w:t>
       </w:r>
     </w:p>
     <w:tbl>
@@ -1575,13 +1567,7 @@
               <w:rPr>
                 <w:rFonts w:ascii="Times New Roman" w:hAnsi="Times New Roman"/>
               </w:rPr>
-              <w:t xml:space="preserve"> }}. Водитель Куличков М. В. МАЗ </w:t>
-            </w:r>
-            <w:r>
-              <w:rPr>
-                <w:rFonts w:ascii="Times New Roman" w:hAnsi="Times New Roman"/>
-              </w:rPr>
-              <w:t>М074НТ134</w:t>
+              <w:t xml:space="preserve"> }}. Водитель Куличков М. В. МАЗ М074НТ134</w:t>
             </w:r>
           </w:p>
         </w:tc>
@@ -1844,13 +1830,11 @@
         </w:rPr>
       </w:pPr>
       <w:r>
-        <w:rPr>
-          <w:rFonts w:ascii="Times New Roman" w:hAnsi="Times New Roman"/>
-        </w:rPr>
-      </w:r>
+        <w:rPr/>
+      </w:r>
+      <w:bookmarkStart w:id="1" w:name="_heading=h.gjdgxs"/>
       <w:bookmarkStart w:id="2" w:name="_heading=h.gjdgxs"/>
-      <w:bookmarkStart w:id="3" w:name="_heading=h.gjdgxs"/>
-      <w:bookmarkEnd w:id="3"/>
+      <w:bookmarkEnd w:id="2"/>
     </w:p>
     <w:sectPr>
       <w:type w:val="nextPage"/>

</xml_diff>

<commit_message>
MAIN: corrected document generator
- as new entity template;
- added real customer entity's data (such as city and INN);
</commit_message>
<xml_diff>
--- a/apps/api/document-generator/src/assets/templates/bills-template.docx
+++ b/apps/api/document-generator/src/assets/templates/bills-template.docx
@@ -588,7 +588,7 @@
           <w:b/>
           <w:u w:val="single"/>
         </w:rPr>
-        <w:t xml:space="preserve">Плательщик: {{ customerName }}, </w:t>
+        <w:t xml:space="preserve">Плательщик: {{ customer.name }}, </w:t>
       </w:r>
       <w:r>
         <w:rPr>
@@ -597,7 +597,25 @@
           <w:u w:val="single"/>
           <w:lang w:val="en-US"/>
         </w:rPr>
-        <w:t>{{ customerCity }}, {{ customerBill }}</w:t>
+        <w:t xml:space="preserve">{{ customer.city }}, </w:t>
+      </w:r>
+      <w:r>
+        <w:rPr>
+          <w:rFonts w:eastAsia="Times New Roman" w:cs="Times New Roman" w:ascii="Times New Roman" w:hAnsi="Times New Roman"/>
+          <w:b/>
+          <w:u w:val="single"/>
+          <w:lang w:val="en-US"/>
+        </w:rPr>
+        <w:t>ИНН</w:t>
+      </w:r>
+      <w:r>
+        <w:rPr>
+          <w:rFonts w:eastAsia="Times New Roman" w:cs="Times New Roman" w:ascii="Times New Roman" w:hAnsi="Times New Roman"/>
+          <w:b/>
+          <w:u w:val="single"/>
+          <w:lang w:val="en-US"/>
+        </w:rPr>
+        <w:t xml:space="preserve"> {{ customer.inn }}</w:t>
       </w:r>
     </w:p>
     <w:p>
@@ -893,7 +911,7 @@
               <w:rPr>
                 <w:rFonts w:ascii="Times New Roman" w:hAnsi="Times New Roman"/>
               </w:rPr>
-              <w:t xml:space="preserve"> }}. Дата загрузки: {{ </w:t>
+              <w:t xml:space="preserve"> }} от {{ contractFromDate }}. Дата загрузки: {{ </w:t>
             </w:r>
             <w:r>
               <w:rPr>
@@ -1263,7 +1281,21 @@
           <w:rFonts w:ascii="Times New Roman" w:hAnsi="Times New Roman"/>
           <w:u w:val="single"/>
         </w:rPr>
-        <w:t>Заказчик: {{ customerName }}, {{ customerCity}}, {{ customerBill }}</w:t>
+        <w:t xml:space="preserve">Заказчик: {{ customer.name }}, {{ customer.city}}, </w:t>
+      </w:r>
+      <w:r>
+        <w:rPr>
+          <w:rFonts w:ascii="Times New Roman" w:hAnsi="Times New Roman"/>
+          <w:u w:val="single"/>
+        </w:rPr>
+        <w:t xml:space="preserve">ИНН </w:t>
+      </w:r>
+      <w:r>
+        <w:rPr>
+          <w:rFonts w:ascii="Times New Roman" w:hAnsi="Times New Roman"/>
+          <w:u w:val="single"/>
+        </w:rPr>
+        <w:t>{{ customer.inn }}</w:t>
       </w:r>
     </w:p>
     <w:tbl>
@@ -1541,7 +1573,7 @@
               <w:rPr>
                 <w:rFonts w:ascii="Times New Roman" w:hAnsi="Times New Roman"/>
               </w:rPr>
-              <w:t xml:space="preserve"> }}. Дата загрузки: {{ </w:t>
+              <w:t xml:space="preserve"> }} от {{ contractFromDate }}. Дата загрузки: {{ </w:t>
             </w:r>
             <w:r>
               <w:rPr>

</xml_diff>